<commit_message>
determine the relationship between paragraphs
</commit_message>
<xml_diff>
--- a/data/test_p/pt0_a.docx
+++ b/data/test_p/pt0_a.docx
@@ -45,6 +45,7 @@
         <w:spacing w:before="0" w:beforeAutospacing="0" w:after="0" w:afterAutospacing="0" w:line="360" w:lineRule="atLeast"/>
         <w:ind w:firstLine="420"/>
         <w:rPr>
+          <w:ins w:id="0" w:author="mirror night" w:date="2022-07-11T15:50:05Z"/>
           <w:rFonts w:ascii="Arial" w:hAnsi="Arial" w:cs="Arial"/>
           <w:color w:val="333333"/>
         </w:rPr>
@@ -56,7 +57,7 @@
         </w:rPr>
         <w:t>“在乘用车领域</w:t>
       </w:r>
-      <w:ins w:id="0" w:author="mirror night" w:date="2021-12-23T17:28:23Z">
+      <w:ins w:id="1" w:author="mirror night" w:date="2021-12-23T17:28:23Z">
         <w:r>
           <w:rPr>
             <w:rFonts w:hint="eastAsia" w:ascii="Arial" w:hAnsi="Arial" w:cs="Arial"/>
@@ -66,7 +67,7 @@
           <w:t>增加</w:t>
         </w:r>
       </w:ins>
-      <w:ins w:id="1" w:author="mirror night" w:date="2021-12-23T17:28:24Z">
+      <w:ins w:id="2" w:author="mirror night" w:date="2021-12-23T17:28:24Z">
         <w:r>
           <w:rPr>
             <w:rFonts w:hint="default" w:ascii="Arial" w:hAnsi="Arial" w:cs="Arial"/>
@@ -83,7 +84,7 @@
         </w:rPr>
         <w:t>，预计到</w:t>
       </w:r>
-      <w:del w:id="2" w:author="mirror night" w:date="2021-12-23T17:28:39Z">
+      <w:del w:id="3" w:author="mirror night" w:date="2021-12-23T17:28:39Z">
         <w:r>
           <w:rPr>
             <w:rFonts w:ascii="Arial" w:hAnsi="Arial" w:cs="Arial"/>
@@ -126,7 +127,53 @@
         <w:spacing w:before="0" w:beforeAutospacing="0" w:after="0" w:afterAutospacing="0" w:line="360" w:lineRule="atLeast"/>
         <w:ind w:firstLine="420"/>
         <w:rPr>
-          <w:rFonts w:ascii="Arial" w:hAnsi="Arial" w:cs="Arial"/>
+          <w:rFonts w:hint="eastAsia" w:ascii="Arial" w:hAnsi="Arial" w:cs="Arial"/>
+          <w:color w:val="333333"/>
+          <w:lang w:eastAsia="zh-Hans"/>
+        </w:rPr>
+      </w:pPr>
+      <w:ins w:id="4" w:author="mirror night" w:date="2022-07-11T15:50:11Z">
+        <w:r>
+          <w:rPr>
+            <w:rFonts w:hint="default" w:ascii="Arial" w:hAnsi="Arial" w:cs="Arial"/>
+            <w:color w:val="333333"/>
+            <w:lang w:eastAsia="zh-Hans"/>
+          </w:rPr>
+          <w:t>Ni</w:t>
+        </w:r>
+      </w:ins>
+      <w:ins w:id="5" w:author="mirror night" w:date="2022-07-11T15:50:12Z">
+        <w:r>
+          <w:rPr>
+            <w:rFonts w:hint="default" w:ascii="Arial" w:hAnsi="Arial" w:cs="Arial"/>
+            <w:color w:val="333333"/>
+            <w:lang w:eastAsia="zh-Hans"/>
+          </w:rPr>
+          <w:t>hao</w:t>
+        </w:r>
+      </w:ins>
+      <w:ins w:id="6" w:author="mirror night" w:date="2022-07-11T15:50:13Z">
+        <w:r>
+          <w:rPr>
+            <w:rFonts w:hint="default" w:ascii="Arial" w:hAnsi="Arial" w:cs="Arial"/>
+            <w:color w:val="333333"/>
+            <w:lang w:eastAsia="zh-Hans"/>
+          </w:rPr>
+          <w:t>1</w:t>
+        </w:r>
+      </w:ins>
+      <w:bookmarkStart w:id="0" w:name="_GoBack"/>
+      <w:bookmarkEnd w:id="0"/>
+    </w:p>
+    <w:p>
+      <w:pPr>
+        <w:pStyle w:val="3"/>
+        <w:shd w:val="clear" w:color="auto" w:fill="FFFFFF"/>
+        <w:spacing w:before="0" w:beforeAutospacing="0" w:after="0" w:afterAutospacing="0" w:line="360" w:lineRule="atLeast"/>
+        <w:ind w:firstLine="420"/>
+        <w:rPr>
+          <w:ins w:id="7" w:author="mirror night" w:date="2022-07-05T16:07:01Z"/>
+          <w:rFonts w:hint="eastAsia" w:ascii="Arial" w:hAnsi="Arial" w:cs="Arial"/>
           <w:color w:val="333333"/>
         </w:rPr>
       </w:pPr>
@@ -175,6 +222,18 @@
         </w:rPr>
         <w:t>。</w:t>
       </w:r>
+    </w:p>
+    <w:p>
+      <w:pPr>
+        <w:pStyle w:val="3"/>
+        <w:shd w:val="clear" w:color="auto" w:fill="FFFFFF"/>
+        <w:spacing w:before="0" w:beforeAutospacing="0" w:after="0" w:afterAutospacing="0" w:line="360" w:lineRule="atLeast"/>
+        <w:ind w:firstLine="420"/>
+        <w:rPr>
+          <w:rFonts w:hint="eastAsia" w:ascii="Arial" w:hAnsi="Arial" w:cs="Arial"/>
+          <w:color w:val="333333"/>
+        </w:rPr>
+      </w:pPr>
     </w:p>
     <w:p>
       <w:pPr>
@@ -271,13 +330,12 @@
         <w:shd w:val="clear" w:color="auto" w:fill="FFFFFF"/>
         <w:spacing w:before="0" w:beforeAutospacing="0" w:after="0" w:afterAutospacing="0" w:line="360" w:lineRule="atLeast"/>
         <w:rPr>
-          <w:rFonts w:hint="eastAsia" w:ascii="Arial" w:hAnsi="Arial" w:eastAsia="宋体" w:cs="Arial"/>
+          <w:rFonts w:hint="eastAsia" w:ascii="Arial" w:hAnsi="Arial" w:eastAsia="SimSun" w:cs="Arial"/>
           <w:color w:val="333333"/>
           <w:lang w:val="en-US" w:eastAsia="zh-Hans"/>
         </w:rPr>
       </w:pPr>
-      <w:ins w:id="3" w:author="mirror night" w:date="2022-02-15T16:44:40Z">
-        <w:bookmarkStart w:id="0" w:name="_GoBack"/>
+      <w:ins w:id="8" w:author="mirror night" w:date="2022-02-15T16:44:40Z">
         <w:r>
           <w:rPr>
             <w:rFonts w:hint="eastAsia" w:ascii="Arial" w:hAnsi="Arial" w:cs="Arial"/>
@@ -287,7 +345,7 @@
           <w:t>费劲儿覅金额非</w:t>
         </w:r>
       </w:ins>
-      <w:ins w:id="4" w:author="mirror night" w:date="2022-02-15T16:44:47Z">
+      <w:ins w:id="9" w:author="mirror night" w:date="2022-02-15T16:44:47Z">
         <w:r>
           <w:rPr>
             <w:rFonts w:hint="eastAsia" w:ascii="Arial" w:hAnsi="Arial" w:cs="Arial"/>
@@ -297,7 +355,6 @@
           <w:t>分解机覅二军覅二接军覅二军覅二军覅二几iiiifiejifjeijfiejfijeifjeifj</w:t>
         </w:r>
       </w:ins>
-      <w:bookmarkEnd w:id="0"/>
     </w:p>
     <w:p>
       <w:pPr>
@@ -328,12 +385,12 @@
         <w:spacing w:before="0" w:beforeAutospacing="0" w:after="0" w:afterAutospacing="0" w:line="360" w:lineRule="atLeast"/>
         <w:ind w:firstLine="420"/>
         <w:rPr>
-          <w:del w:id="5" w:author="mirror night" w:date="2022-02-15T16:43:23Z"/>
-          <w:rFonts w:ascii="Arial" w:hAnsi="Arial" w:cs="Arial"/>
-          <w:color w:val="333333"/>
-        </w:rPr>
-      </w:pPr>
-      <w:del w:id="6" w:author="mirror night" w:date="2022-02-15T16:43:23Z">
+          <w:del w:id="10" w:author="mirror night" w:date="2022-02-15T16:43:23Z"/>
+          <w:rFonts w:ascii="Arial" w:hAnsi="Arial" w:cs="Arial"/>
+          <w:color w:val="333333"/>
+        </w:rPr>
+      </w:pPr>
+      <w:del w:id="11" w:author="mirror night" w:date="2022-02-15T16:43:23Z">
         <w:r>
           <w:rPr>
             <w:rFonts w:ascii="Arial" w:hAnsi="Arial" w:cs="Arial"/>
@@ -558,10 +615,10 @@
 
 <file path=word/commentsExtended.xml><?xml version="1.0" encoding="utf-8"?>
 <w15:commentsEx xmlns:wpc="http://schemas.microsoft.com/office/word/2010/wordprocessingCanvas" xmlns:mc="http://schemas.openxmlformats.org/markup-compatibility/2006" xmlns:o="urn:schemas-microsoft-com:office:office" xmlns:r="http://schemas.openxmlformats.org/officeDocument/2006/relationships" xmlns:m="http://schemas.openxmlformats.org/officeDocument/2006/math" xmlns:v="urn:schemas-microsoft-com:vml" xmlns:wp14="http://schemas.microsoft.com/office/word/2010/wordprocessingDrawing" xmlns:wp="http://schemas.openxmlformats.org/drawingml/2006/wordprocessingDrawing" xmlns:w="http://schemas.openxmlformats.org/wordprocessingml/2006/main" xmlns:w14="http://schemas.microsoft.com/office/word/2010/wordml" xmlns:w15="http://schemas.microsoft.com/office/word/2012/wordml" xmlns:w10="urn:schemas-microsoft-com:office:word" xmlns:wpg="http://schemas.microsoft.com/office/word/2010/wordprocessingGroup" xmlns:wpi="http://schemas.microsoft.com/office/word/2010/wordprocessingInk" xmlns:wne="http://schemas.microsoft.com/office/word/2006/wordml" xmlns:wps="http://schemas.microsoft.com/office/word/2010/wordprocessingShape" xmlns:wpsCustomData="http://www.wps.cn/officeDocument/2013/wpsCustomData" mc:Ignorable="w14 w15 wp14">
-  <w15:commentEx w15:paraId="6EFBF8D5" w15:done="0"/>
-  <w15:commentEx w15:paraId="DE4FEE11" w15:done="0"/>
-  <w15:commentEx w15:paraId="5B5DADF3" w15:done="0"/>
-  <w15:commentEx w15:paraId="7EC727BD" w15:done="0"/>
+  <w15:commentEx w15:paraId="1C55C9DE" w15:done="0"/>
+  <w15:commentEx w15:paraId="FEF01804" w15:done="0"/>
+  <w15:commentEx w15:paraId="EFFB2922" w15:done="0"/>
+  <w15:commentEx w15:paraId="7ED59C5F" w15:done="0"/>
 </w15:commentsEx>
 </file>
 
@@ -890,7 +947,7 @@
       <w:jc w:val="left"/>
     </w:pPr>
     <w:rPr>
-      <w:rFonts w:ascii="宋体" w:hAnsi="宋体" w:eastAsia="宋体" w:cs="宋体"/>
+      <w:rFonts w:ascii="SimSun" w:hAnsi="SimSun" w:eastAsia="SimSun" w:cs="SimSun"/>
       <w:kern w:val="0"/>
       <w:sz w:val="24"/>
     </w:rPr>

</xml_diff>